<commit_message>
node js doc slight update
</commit_message>
<xml_diff>
--- a/documentation - finals/NODE JS.docx
+++ b/documentation - finals/NODE JS.docx
@@ -4,637 +4,851 @@
   <w:body>
     <w:p>
       <w:pPr>
-        <w:rPr>
+        <w:spacing w:after="0" w:line="240" w:lineRule="auto"/>
+        <w:rPr>
+          <w:rFonts w:ascii="Times New Roman" w:eastAsia="Times New Roman" w:hAnsi="Times New Roman" w:cs="Times New Roman"/>
+          <w:sz w:val="24"/>
+          <w:szCs w:val="24"/>
+          <w:lang w:val="en-US"/>
+        </w:rPr>
+      </w:pPr>
+      <w:r>
+        <w:rPr>
+          <w:rFonts w:ascii="Arial" w:eastAsia="Times New Roman" w:hAnsi="Arial" w:cs="Arial"/>
           <w:b/>
+          <w:bCs/>
+          <w:color w:val="000000"/>
           <w:sz w:val="32"/>
           <w:szCs w:val="32"/>
-        </w:rPr>
-      </w:pPr>
-      <w:r>
-        <w:rPr>
-          <w:b/>
-          <w:sz w:val="32"/>
-          <w:szCs w:val="32"/>
+          <w:lang w:val="en-US"/>
         </w:rPr>
         <w:t>NODE JS</w:t>
       </w:r>
     </w:p>
     <w:p>
       <w:pPr>
-        <w:rPr>
-          <w:szCs w:val="32"/>
-        </w:rPr>
-      </w:pPr>
-      <w:r>
-        <w:rPr>
-          <w:szCs w:val="32"/>
+        <w:spacing w:after="0" w:line="240" w:lineRule="auto"/>
+        <w:rPr>
+          <w:rFonts w:ascii="Times New Roman" w:eastAsia="Times New Roman" w:hAnsi="Times New Roman" w:cs="Times New Roman"/>
+          <w:sz w:val="24"/>
+          <w:szCs w:val="24"/>
+          <w:lang w:val="en-US"/>
+        </w:rPr>
+      </w:pPr>
+      <w:r>
+        <w:rPr>
+          <w:rFonts w:ascii="Arial" w:eastAsia="Times New Roman" w:hAnsi="Arial" w:cs="Arial"/>
+          <w:color w:val="000000"/>
+          <w:lang w:val="en-US"/>
+        </w:rPr>
+        <w:t xml:space="preserve">           </w:t>
+      </w:r>
+      <w:r>
+        <w:rPr>
+          <w:rFonts w:ascii="Arial" w:eastAsia="Times New Roman" w:hAnsi="Arial" w:cs="Arial"/>
+          <w:color w:val="000000"/>
+          <w:lang w:val="en-US"/>
         </w:rPr>
         <w:tab/>
-        <w:t>Node.js</w:t>
-      </w:r>
-      <w:r>
-        <w:rPr>
-          <w:szCs w:val="32"/>
-        </w:rPr>
-        <w:t xml:space="preserve"> is </w:t>
-      </w:r>
-      <w:r>
-        <w:rPr>
-          <w:szCs w:val="32"/>
-        </w:rPr>
-        <w:t xml:space="preserve">an open-source run-time environment for </w:t>
-      </w:r>
-      <w:r>
-        <w:rPr>
-          <w:szCs w:val="32"/>
-        </w:rPr>
-        <w:t xml:space="preserve">creating </w:t>
-      </w:r>
-      <w:r>
-        <w:rPr>
-          <w:szCs w:val="32"/>
-        </w:rPr>
-        <w:t>server-side</w:t>
-      </w:r>
-      <w:r>
-        <w:rPr>
-          <w:szCs w:val="32"/>
-        </w:rPr>
-        <w:t xml:space="preserve"> </w:t>
-      </w:r>
-      <w:r>
-        <w:rPr>
-          <w:szCs w:val="32"/>
-        </w:rPr>
-        <w:t xml:space="preserve">applications using </w:t>
+        <w:t xml:space="preserve">Node.js is an open-source run-time environment developed by Ryan Dahl in 2009 for creating server-side applications using </w:t>
       </w:r>
       <w:proofErr w:type="spellStart"/>
       <w:r>
         <w:rPr>
-          <w:szCs w:val="32"/>
+          <w:rFonts w:ascii="Arial" w:eastAsia="Times New Roman" w:hAnsi="Arial" w:cs="Arial"/>
+          <w:color w:val="000000"/>
+          <w:lang w:val="en-US"/>
         </w:rPr>
         <w:t>Javascript</w:t>
       </w:r>
       <w:proofErr w:type="spellEnd"/>
       <w:r>
         <w:rPr>
-          <w:szCs w:val="32"/>
-        </w:rPr>
-        <w:t xml:space="preserve">. </w:t>
-      </w:r>
-      <w:r>
-        <w:rPr>
-          <w:szCs w:val="32"/>
-        </w:rPr>
-        <w:t>It runs single-threaded, non-blocking and asynchronous programming.</w:t>
+          <w:rFonts w:ascii="Arial" w:eastAsia="Times New Roman" w:hAnsi="Arial" w:cs="Arial"/>
+          <w:color w:val="000000"/>
+          <w:lang w:val="en-US"/>
+        </w:rPr>
+        <w:t>. It is a JavaScript framework built on Google Chrome’s JavaScript Engine, otherwise known as V8 Engine, and runs single-threaded, non-blocking and asynchronous programming.</w:t>
       </w:r>
     </w:p>
     <w:p>
       <w:pPr>
-        <w:rPr>
-          <w:szCs w:val="32"/>
-        </w:rPr>
-      </w:pPr>
+        <w:spacing w:after="0" w:line="240" w:lineRule="auto"/>
+        <w:rPr>
+          <w:rFonts w:ascii="Times New Roman" w:eastAsia="Times New Roman" w:hAnsi="Times New Roman" w:cs="Times New Roman"/>
+          <w:sz w:val="24"/>
+          <w:szCs w:val="24"/>
+          <w:lang w:val="en-US"/>
+        </w:rPr>
+      </w:pPr>
+      <w:r>
+        <w:rPr>
+          <w:rFonts w:ascii="Arial" w:eastAsia="Times New Roman" w:hAnsi="Arial" w:cs="Arial"/>
+          <w:color w:val="000000"/>
+          <w:lang w:val="en-US"/>
+        </w:rPr>
+        <w:t xml:space="preserve"> </w:t>
+      </w:r>
     </w:p>
     <w:p>
       <w:pPr>
-        <w:rPr>
-          <w:szCs w:val="32"/>
+        <w:spacing w:after="0" w:line="240" w:lineRule="auto"/>
+        <w:rPr>
+          <w:rFonts w:ascii="Times New Roman" w:eastAsia="Times New Roman" w:hAnsi="Times New Roman" w:cs="Times New Roman"/>
+          <w:sz w:val="24"/>
+          <w:szCs w:val="24"/>
+          <w:lang w:val="en-US"/>
         </w:rPr>
       </w:pPr>
       <w:proofErr w:type="gramStart"/>
       <w:r>
         <w:rPr>
-          <w:szCs w:val="32"/>
+          <w:rFonts w:ascii="Arial" w:eastAsia="Times New Roman" w:hAnsi="Arial" w:cs="Arial"/>
+          <w:color w:val="000000"/>
+          <w:lang w:val="en-US"/>
         </w:rPr>
         <w:t>&lt;!---</w:t>
       </w:r>
       <w:proofErr w:type="gramEnd"/>
       <w:r>
         <w:rPr>
-          <w:szCs w:val="32"/>
+          <w:rFonts w:ascii="Arial" w:eastAsia="Times New Roman" w:hAnsi="Arial" w:cs="Arial"/>
+          <w:color w:val="000000"/>
+          <w:lang w:val="en-US"/>
         </w:rPr>
         <w:t xml:space="preserve"> video here ---!&gt;</w:t>
       </w:r>
     </w:p>
     <w:p>
       <w:pPr>
-        <w:rPr>
-          <w:szCs w:val="32"/>
+        <w:spacing w:after="0" w:line="240" w:lineRule="auto"/>
+        <w:rPr>
+          <w:rFonts w:ascii="Times New Roman" w:eastAsia="Times New Roman" w:hAnsi="Times New Roman" w:cs="Times New Roman"/>
+          <w:sz w:val="24"/>
+          <w:szCs w:val="24"/>
+          <w:lang w:val="en-US"/>
         </w:rPr>
       </w:pPr>
     </w:p>
     <w:p>
       <w:pPr>
-        <w:rPr>
-          <w:szCs w:val="32"/>
-        </w:rPr>
-      </w:pPr>
-      <w:r>
-        <w:rPr>
-          <w:szCs w:val="32"/>
-        </w:rPr>
-        <w:t>(code snippets)</w:t>
-      </w:r>
-    </w:p>
-    <w:p>
-      <w:pPr>
-        <w:pStyle w:val="ListParagraph"/>
-        <w:numPr>
-          <w:ilvl w:val="0"/>
-          <w:numId w:val="5"/>
-        </w:numPr>
-        <w:rPr>
-          <w:szCs w:val="32"/>
-        </w:rPr>
-      </w:pPr>
-      <w:r>
-        <w:rPr>
-          <w:szCs w:val="32"/>
-        </w:rPr>
-        <w:t xml:space="preserve">NPM </w:t>
-      </w:r>
-    </w:p>
-    <w:p>
-      <w:pPr>
-        <w:pStyle w:val="ListParagraph"/>
-        <w:numPr>
-          <w:ilvl w:val="1"/>
-          <w:numId w:val="5"/>
-        </w:numPr>
-        <w:rPr>
-          <w:szCs w:val="32"/>
-        </w:rPr>
-      </w:pPr>
-      <w:r>
-        <w:rPr>
-          <w:szCs w:val="32"/>
-        </w:rPr>
-        <w:t xml:space="preserve">Node </w:t>
-      </w:r>
+        <w:spacing w:after="0" w:line="240" w:lineRule="auto"/>
+        <w:rPr>
+          <w:rFonts w:ascii="Times New Roman" w:eastAsia="Times New Roman" w:hAnsi="Times New Roman" w:cs="Times New Roman"/>
+          <w:sz w:val="24"/>
+          <w:szCs w:val="24"/>
+          <w:lang w:val="en-US"/>
+        </w:rPr>
+      </w:pPr>
       <w:proofErr w:type="spellStart"/>
       <w:r>
         <w:rPr>
-          <w:szCs w:val="32"/>
-        </w:rPr>
-        <w:t>js</w:t>
-      </w:r>
-      <w:proofErr w:type="spellEnd"/>
-      <w:r>
-        <w:rPr>
-          <w:szCs w:val="32"/>
-        </w:rPr>
-        <w:t xml:space="preserve"> Package Manager</w:t>
-      </w:r>
-    </w:p>
-    <w:p>
-      <w:pPr>
-        <w:pStyle w:val="ListParagraph"/>
-        <w:numPr>
-          <w:ilvl w:val="1"/>
-          <w:numId w:val="5"/>
-        </w:numPr>
-        <w:rPr>
-          <w:szCs w:val="32"/>
-        </w:rPr>
-      </w:pPr>
-      <w:r>
-        <w:rPr>
-          <w:szCs w:val="32"/>
-        </w:rPr>
-        <w:t>Used to install node programs/ modules</w:t>
-      </w:r>
-    </w:p>
-    <w:p>
-      <w:pPr>
-        <w:pStyle w:val="ListParagraph"/>
-        <w:numPr>
-          <w:ilvl w:val="1"/>
-          <w:numId w:val="5"/>
-        </w:numPr>
-        <w:rPr>
-          <w:szCs w:val="32"/>
-        </w:rPr>
-      </w:pPr>
-      <w:r>
-        <w:rPr>
-          <w:szCs w:val="32"/>
-        </w:rPr>
-        <w:t>Easy to specify and link dependencies</w:t>
-      </w:r>
-    </w:p>
-    <w:p>
-      <w:pPr>
-        <w:pStyle w:val="ListParagraph"/>
-        <w:numPr>
-          <w:ilvl w:val="1"/>
-          <w:numId w:val="5"/>
-        </w:numPr>
-        <w:rPr>
-          <w:szCs w:val="32"/>
-        </w:rPr>
-      </w:pPr>
-      <w:r>
-        <w:rPr>
-          <w:szCs w:val="32"/>
-        </w:rPr>
-        <w:t xml:space="preserve">Modules get installed into the </w:t>
-      </w:r>
-      <w:proofErr w:type="spellStart"/>
-      <w:r>
-        <w:rPr>
-          <w:b/>
-          <w:szCs w:val="32"/>
-        </w:rPr>
-        <w:t>node_modules</w:t>
-      </w:r>
-      <w:proofErr w:type="spellEnd"/>
-      <w:r>
-        <w:rPr>
-          <w:szCs w:val="32"/>
-        </w:rPr>
-        <w:t xml:space="preserve"> folder</w:t>
-      </w:r>
-    </w:p>
-    <w:p>
-      <w:pPr>
-        <w:pStyle w:val="ListParagraph"/>
-        <w:ind w:left="1440"/>
-        <w:rPr>
-          <w:szCs w:val="32"/>
-        </w:rPr>
-      </w:pPr>
-    </w:p>
-    <w:p>
-      <w:pPr>
-        <w:rPr>
-          <w:szCs w:val="32"/>
-        </w:rPr>
-      </w:pPr>
-      <w:proofErr w:type="spellStart"/>
-      <w:r>
-        <w:rPr>
-          <w:b/>
-          <w:szCs w:val="32"/>
-        </w:rPr>
-        <w:t>npm</w:t>
-      </w:r>
-      <w:proofErr w:type="spellEnd"/>
-      <w:r>
-        <w:rPr>
-          <w:b/>
-          <w:szCs w:val="32"/>
-        </w:rPr>
-        <w:t xml:space="preserve"> install express</w:t>
-      </w:r>
-      <w:r>
-        <w:rPr>
-          <w:szCs w:val="32"/>
-        </w:rPr>
-        <w:t xml:space="preserve"> – express module will be installed in the </w:t>
-      </w:r>
-      <w:proofErr w:type="spellStart"/>
-      <w:r>
-        <w:rPr>
-          <w:szCs w:val="32"/>
-        </w:rPr>
-        <w:t>node_modules</w:t>
-      </w:r>
-      <w:proofErr w:type="spellEnd"/>
-      <w:r>
-        <w:rPr>
-          <w:szCs w:val="32"/>
-        </w:rPr>
-        <w:t xml:space="preserve"> folder</w:t>
-      </w:r>
-    </w:p>
-    <w:p>
-      <w:pPr>
-        <w:rPr>
-          <w:szCs w:val="32"/>
-        </w:rPr>
-      </w:pPr>
-      <w:bookmarkStart w:id="0" w:name="_GoBack"/>
-      <w:bookmarkEnd w:id="0"/>
-      <w:proofErr w:type="spellStart"/>
-      <w:r>
-        <w:rPr>
-          <w:b/>
-          <w:szCs w:val="32"/>
-        </w:rPr>
-        <w:t>npm</w:t>
-      </w:r>
-      <w:proofErr w:type="spellEnd"/>
-      <w:r>
-        <w:rPr>
-          <w:b/>
-          <w:szCs w:val="32"/>
-        </w:rPr>
-        <w:t xml:space="preserve"> </w:t>
-      </w:r>
-      <w:proofErr w:type="spellStart"/>
-      <w:r>
-        <w:rPr>
-          <w:b/>
-          <w:szCs w:val="32"/>
-        </w:rPr>
-        <w:t>intall</w:t>
-      </w:r>
-      <w:proofErr w:type="spellEnd"/>
-      <w:r>
-        <w:rPr>
-          <w:b/>
-          <w:szCs w:val="32"/>
-        </w:rPr>
-        <w:t xml:space="preserve"> –g express</w:t>
-      </w:r>
-      <w:r>
-        <w:rPr>
-          <w:szCs w:val="32"/>
-        </w:rPr>
-        <w:t xml:space="preserve"> – express module will be installed </w:t>
-      </w:r>
-      <w:r>
-        <w:rPr>
-          <w:szCs w:val="32"/>
-        </w:rPr>
-        <w:t>globally, in your system so you can access it not only in that location/ directory</w:t>
-      </w:r>
-    </w:p>
-    <w:p>
-      <w:pPr>
-        <w:rPr>
-          <w:szCs w:val="32"/>
-        </w:rPr>
-      </w:pPr>
-    </w:p>
-    <w:p>
-      <w:pPr>
-        <w:rPr>
-          <w:szCs w:val="32"/>
-        </w:rPr>
-      </w:pPr>
-      <w:r>
-        <w:rPr>
-          <w:szCs w:val="32"/>
-        </w:rPr>
-        <w:t>Popular Modules</w:t>
-      </w:r>
-    </w:p>
-    <w:p>
-      <w:pPr>
-        <w:pStyle w:val="ListParagraph"/>
-        <w:numPr>
-          <w:ilvl w:val="0"/>
-          <w:numId w:val="6"/>
-        </w:numPr>
-        <w:rPr>
-          <w:szCs w:val="32"/>
-        </w:rPr>
-      </w:pPr>
-      <w:r>
-        <w:rPr>
-          <w:szCs w:val="32"/>
-        </w:rPr>
-        <w:t>Express – Web development framework</w:t>
-      </w:r>
-    </w:p>
-    <w:p>
-      <w:pPr>
-        <w:pStyle w:val="ListParagraph"/>
-        <w:numPr>
-          <w:ilvl w:val="0"/>
-          <w:numId w:val="6"/>
-        </w:numPr>
-        <w:rPr>
-          <w:szCs w:val="32"/>
-        </w:rPr>
-      </w:pPr>
-      <w:r>
-        <w:rPr>
-          <w:szCs w:val="32"/>
-        </w:rPr>
-        <w:t>Connect – Extensible HTTP server framework, the baseline for express</w:t>
-      </w:r>
-    </w:p>
-    <w:p>
-      <w:pPr>
-        <w:pStyle w:val="ListParagraph"/>
-        <w:numPr>
-          <w:ilvl w:val="0"/>
-          <w:numId w:val="6"/>
-        </w:numPr>
-        <w:rPr>
-          <w:szCs w:val="32"/>
-        </w:rPr>
-      </w:pPr>
-      <w:r>
-        <w:rPr>
-          <w:szCs w:val="32"/>
-        </w:rPr>
-        <w:t xml:space="preserve">Socket.io – Server-side component for </w:t>
-      </w:r>
-      <w:proofErr w:type="spellStart"/>
-      <w:r>
-        <w:rPr>
-          <w:szCs w:val="32"/>
-        </w:rPr>
-        <w:t>websockets</w:t>
+          <w:rFonts w:ascii="Arial" w:eastAsia="Times New Roman" w:hAnsi="Arial" w:cs="Arial"/>
+          <w:color w:val="000000"/>
+          <w:lang w:val="en-US"/>
+        </w:rPr>
+        <w:t>package.json</w:t>
       </w:r>
       <w:proofErr w:type="spellEnd"/>
     </w:p>
     <w:p>
       <w:pPr>
-        <w:pStyle w:val="ListParagraph"/>
+        <w:spacing w:after="0" w:line="240" w:lineRule="auto"/>
+        <w:rPr>
+          <w:rFonts w:ascii="Times New Roman" w:eastAsia="Times New Roman" w:hAnsi="Times New Roman" w:cs="Times New Roman"/>
+          <w:sz w:val="24"/>
+          <w:szCs w:val="24"/>
+          <w:lang w:val="en-US"/>
+        </w:rPr>
+      </w:pPr>
+      <w:r>
+        <w:rPr>
+          <w:rFonts w:ascii="Arial" w:eastAsia="Times New Roman" w:hAnsi="Arial" w:cs="Arial"/>
+          <w:color w:val="000000"/>
+          <w:lang w:val="en-US"/>
+        </w:rPr>
+        <w:t xml:space="preserve">This file can be initialized from the command line using </w:t>
+      </w:r>
+      <w:proofErr w:type="spellStart"/>
+      <w:r>
+        <w:rPr>
+          <w:rFonts w:ascii="Courier New" w:eastAsia="Times New Roman" w:hAnsi="Courier New" w:cs="Courier New"/>
+          <w:b/>
+          <w:bCs/>
+          <w:color w:val="000000"/>
+          <w:lang w:val="en-US"/>
+        </w:rPr>
+        <w:t>npm</w:t>
+      </w:r>
+      <w:proofErr w:type="spellEnd"/>
+      <w:r>
+        <w:rPr>
+          <w:rFonts w:ascii="Courier New" w:eastAsia="Times New Roman" w:hAnsi="Courier New" w:cs="Courier New"/>
+          <w:b/>
+          <w:bCs/>
+          <w:color w:val="000000"/>
+          <w:lang w:val="en-US"/>
+        </w:rPr>
+        <w:t xml:space="preserve"> </w:t>
+      </w:r>
+      <w:proofErr w:type="spellStart"/>
+      <w:r>
+        <w:rPr>
+          <w:rFonts w:ascii="Courier New" w:eastAsia="Times New Roman" w:hAnsi="Courier New" w:cs="Courier New"/>
+          <w:b/>
+          <w:bCs/>
+          <w:color w:val="000000"/>
+          <w:lang w:val="en-US"/>
+        </w:rPr>
+        <w:t>init</w:t>
+      </w:r>
+      <w:proofErr w:type="spellEnd"/>
+      <w:r>
+        <w:rPr>
+          <w:rFonts w:ascii="Courier New" w:eastAsia="Times New Roman" w:hAnsi="Courier New" w:cs="Courier New"/>
+          <w:color w:val="000000"/>
+          <w:lang w:val="en-US"/>
+        </w:rPr>
+        <w:t>,</w:t>
+      </w:r>
+      <w:r>
+        <w:rPr>
+          <w:rFonts w:ascii="Arial" w:eastAsia="Times New Roman" w:hAnsi="Arial" w:cs="Arial"/>
+          <w:color w:val="000000"/>
+          <w:lang w:val="en-US"/>
+        </w:rPr>
+        <w:t xml:space="preserve"> and is a required file for a Node.js project. This goes in the root of your package/ application, and tells </w:t>
+      </w:r>
+      <w:proofErr w:type="spellStart"/>
+      <w:r>
+        <w:rPr>
+          <w:rFonts w:ascii="Arial" w:eastAsia="Times New Roman" w:hAnsi="Arial" w:cs="Arial"/>
+          <w:color w:val="000000"/>
+          <w:lang w:val="en-US"/>
+        </w:rPr>
+        <w:t>npm</w:t>
+      </w:r>
+      <w:proofErr w:type="spellEnd"/>
+      <w:r>
+        <w:rPr>
+          <w:rFonts w:ascii="Arial" w:eastAsia="Times New Roman" w:hAnsi="Arial" w:cs="Arial"/>
+          <w:color w:val="000000"/>
+          <w:lang w:val="en-US"/>
+        </w:rPr>
+        <w:t xml:space="preserve"> how your package is structured and what to do to install it. The file also holds things like the name of your application, its version, main entry point to the app, author, license, and dependencies.</w:t>
+      </w:r>
+    </w:p>
+    <w:p>
+      <w:pPr>
+        <w:spacing w:after="0" w:line="240" w:lineRule="auto"/>
+        <w:rPr>
+          <w:rFonts w:ascii="Times New Roman" w:eastAsia="Times New Roman" w:hAnsi="Times New Roman" w:cs="Times New Roman"/>
+          <w:sz w:val="24"/>
+          <w:szCs w:val="24"/>
+          <w:lang w:val="en-US"/>
+        </w:rPr>
+      </w:pPr>
+    </w:p>
+    <w:p>
+      <w:pPr>
+        <w:spacing w:after="0" w:line="240" w:lineRule="auto"/>
+        <w:rPr>
+          <w:rFonts w:ascii="Times New Roman" w:eastAsia="Times New Roman" w:hAnsi="Times New Roman" w:cs="Times New Roman"/>
+          <w:sz w:val="24"/>
+          <w:szCs w:val="24"/>
+          <w:lang w:val="en-US"/>
+        </w:rPr>
+      </w:pPr>
+      <w:proofErr w:type="spellStart"/>
+      <w:proofErr w:type="gramStart"/>
+      <w:r>
+        <w:rPr>
+          <w:rFonts w:ascii="Arial" w:eastAsia="Times New Roman" w:hAnsi="Arial" w:cs="Arial"/>
+          <w:color w:val="000000"/>
+          <w:lang w:val="en-US"/>
+        </w:rPr>
+        <w:t>npm</w:t>
+      </w:r>
+      <w:proofErr w:type="spellEnd"/>
+      <w:proofErr w:type="gramEnd"/>
+    </w:p>
+    <w:p>
+      <w:pPr>
+        <w:spacing w:after="0" w:line="240" w:lineRule="auto"/>
+        <w:rPr>
+          <w:rFonts w:ascii="Times New Roman" w:eastAsia="Times New Roman" w:hAnsi="Times New Roman" w:cs="Times New Roman"/>
+          <w:sz w:val="24"/>
+          <w:szCs w:val="24"/>
+          <w:lang w:val="en-US"/>
+        </w:rPr>
+      </w:pPr>
+      <w:r>
+        <w:rPr>
+          <w:rFonts w:ascii="Arial" w:eastAsia="Times New Roman" w:hAnsi="Arial" w:cs="Arial"/>
+          <w:color w:val="000000"/>
+          <w:lang w:val="en-US"/>
+        </w:rPr>
+        <w:t xml:space="preserve">Also known as Node.js Package Manager, this is used to install node modules created by the community (all modules can be searched for on npmjs.com, and are installed into the </w:t>
+      </w:r>
+      <w:proofErr w:type="spellStart"/>
+      <w:r>
+        <w:rPr>
+          <w:rFonts w:ascii="Arial" w:eastAsia="Times New Roman" w:hAnsi="Arial" w:cs="Arial"/>
+          <w:color w:val="000000"/>
+          <w:lang w:val="en-US"/>
+        </w:rPr>
+        <w:t>node_modules</w:t>
+      </w:r>
+      <w:proofErr w:type="spellEnd"/>
+      <w:r>
+        <w:rPr>
+          <w:rFonts w:ascii="Arial" w:eastAsia="Times New Roman" w:hAnsi="Arial" w:cs="Arial"/>
+          <w:color w:val="000000"/>
+          <w:lang w:val="en-US"/>
+        </w:rPr>
+        <w:t xml:space="preserve"> folder). If dependencies have already been specified in the </w:t>
+      </w:r>
+      <w:proofErr w:type="spellStart"/>
+      <w:r>
+        <w:rPr>
+          <w:rFonts w:ascii="Arial" w:eastAsia="Times New Roman" w:hAnsi="Arial" w:cs="Arial"/>
+          <w:color w:val="000000"/>
+          <w:lang w:val="en-US"/>
+        </w:rPr>
+        <w:t>package.json</w:t>
+      </w:r>
+      <w:proofErr w:type="spellEnd"/>
+      <w:r>
+        <w:rPr>
+          <w:rFonts w:ascii="Arial" w:eastAsia="Times New Roman" w:hAnsi="Arial" w:cs="Arial"/>
+          <w:color w:val="000000"/>
+          <w:lang w:val="en-US"/>
+        </w:rPr>
+        <w:t xml:space="preserve"> file, </w:t>
+      </w:r>
+      <w:proofErr w:type="spellStart"/>
+      <w:r>
+        <w:rPr>
+          <w:rFonts w:ascii="Arial" w:eastAsia="Times New Roman" w:hAnsi="Arial" w:cs="Arial"/>
+          <w:color w:val="000000"/>
+          <w:lang w:val="en-US"/>
+        </w:rPr>
+        <w:t>npm</w:t>
+      </w:r>
+      <w:proofErr w:type="spellEnd"/>
+      <w:r>
+        <w:rPr>
+          <w:rFonts w:ascii="Arial" w:eastAsia="Times New Roman" w:hAnsi="Arial" w:cs="Arial"/>
+          <w:color w:val="000000"/>
+          <w:lang w:val="en-US"/>
+        </w:rPr>
+        <w:t xml:space="preserve"> will check the file for the li</w:t>
+      </w:r>
+      <w:bookmarkStart w:id="0" w:name="_GoBack"/>
+      <w:bookmarkEnd w:id="0"/>
+      <w:r>
+        <w:rPr>
+          <w:rFonts w:ascii="Arial" w:eastAsia="Times New Roman" w:hAnsi="Arial" w:cs="Arial"/>
+          <w:color w:val="000000"/>
+          <w:lang w:val="en-US"/>
+        </w:rPr>
+        <w:t xml:space="preserve">st of dependencies before downloading it with </w:t>
+      </w:r>
+      <w:proofErr w:type="spellStart"/>
+      <w:r>
+        <w:rPr>
+          <w:rFonts w:ascii="Courier New" w:eastAsia="Times New Roman" w:hAnsi="Courier New" w:cs="Courier New"/>
+          <w:b/>
+          <w:bCs/>
+          <w:color w:val="000000"/>
+          <w:lang w:val="en-US"/>
+        </w:rPr>
+        <w:t>npm</w:t>
+      </w:r>
+      <w:proofErr w:type="spellEnd"/>
+      <w:r>
+        <w:rPr>
+          <w:rFonts w:ascii="Courier New" w:eastAsia="Times New Roman" w:hAnsi="Courier New" w:cs="Courier New"/>
+          <w:b/>
+          <w:bCs/>
+          <w:color w:val="000000"/>
+          <w:lang w:val="en-US"/>
+        </w:rPr>
+        <w:t xml:space="preserve"> install</w:t>
+      </w:r>
+      <w:r>
+        <w:rPr>
+          <w:rFonts w:ascii="Courier New" w:eastAsia="Times New Roman" w:hAnsi="Courier New" w:cs="Courier New"/>
+          <w:color w:val="000000"/>
+          <w:lang w:val="en-US"/>
+        </w:rPr>
+        <w:t>.</w:t>
+      </w:r>
+    </w:p>
+    <w:p>
+      <w:pPr>
+        <w:spacing w:after="0" w:line="240" w:lineRule="auto"/>
+        <w:rPr>
+          <w:rFonts w:ascii="Times New Roman" w:eastAsia="Times New Roman" w:hAnsi="Times New Roman" w:cs="Times New Roman"/>
+          <w:sz w:val="24"/>
+          <w:szCs w:val="24"/>
+          <w:lang w:val="en-US"/>
+        </w:rPr>
+      </w:pPr>
+      <w:r>
+        <w:rPr>
+          <w:rFonts w:ascii="Arial" w:eastAsia="Times New Roman" w:hAnsi="Arial" w:cs="Arial"/>
+          <w:color w:val="000000"/>
+          <w:lang w:val="en-US"/>
+        </w:rPr>
+        <w:t xml:space="preserve"> </w:t>
+      </w:r>
+    </w:p>
+    <w:p>
+      <w:pPr>
+        <w:spacing w:after="0" w:line="240" w:lineRule="auto"/>
+        <w:rPr>
+          <w:rFonts w:ascii="Times New Roman" w:eastAsia="Times New Roman" w:hAnsi="Times New Roman" w:cs="Times New Roman"/>
+          <w:sz w:val="24"/>
+          <w:szCs w:val="24"/>
+          <w:lang w:val="en-US"/>
+        </w:rPr>
+      </w:pPr>
+      <w:r>
+        <w:rPr>
+          <w:rFonts w:ascii="Arial" w:eastAsia="Times New Roman" w:hAnsi="Arial" w:cs="Arial"/>
+          <w:color w:val="000000"/>
+          <w:lang w:val="en-US"/>
+        </w:rPr>
+        <w:t>Examples on downloading/installing a module:</w:t>
+      </w:r>
+    </w:p>
+    <w:p>
+      <w:pPr>
+        <w:spacing w:after="0" w:line="240" w:lineRule="auto"/>
+        <w:rPr>
+          <w:rFonts w:ascii="Times New Roman" w:eastAsia="Times New Roman" w:hAnsi="Times New Roman" w:cs="Times New Roman"/>
+          <w:sz w:val="24"/>
+          <w:szCs w:val="24"/>
+          <w:lang w:val="en-US"/>
+        </w:rPr>
+      </w:pPr>
+      <w:proofErr w:type="spellStart"/>
+      <w:proofErr w:type="gramStart"/>
+      <w:r>
+        <w:rPr>
+          <w:rFonts w:ascii="Courier New" w:eastAsia="Times New Roman" w:hAnsi="Courier New" w:cs="Courier New"/>
+          <w:color w:val="000000"/>
+          <w:lang w:val="en-US"/>
+        </w:rPr>
+        <w:t>npm</w:t>
+      </w:r>
+      <w:proofErr w:type="spellEnd"/>
+      <w:proofErr w:type="gramEnd"/>
+      <w:r>
+        <w:rPr>
+          <w:rFonts w:ascii="Courier New" w:eastAsia="Times New Roman" w:hAnsi="Courier New" w:cs="Courier New"/>
+          <w:color w:val="000000"/>
+          <w:lang w:val="en-US"/>
+        </w:rPr>
+        <w:t xml:space="preserve"> install </w:t>
+      </w:r>
+      <w:proofErr w:type="spellStart"/>
+      <w:r>
+        <w:rPr>
+          <w:rFonts w:ascii="Courier New" w:eastAsia="Times New Roman" w:hAnsi="Courier New" w:cs="Courier New"/>
+          <w:color w:val="000000"/>
+          <w:lang w:val="en-US"/>
+        </w:rPr>
+        <w:t>moduleName</w:t>
+      </w:r>
+      <w:proofErr w:type="spellEnd"/>
+      <w:r>
+        <w:rPr>
+          <w:rFonts w:ascii="Arial" w:eastAsia="Times New Roman" w:hAnsi="Arial" w:cs="Arial"/>
+          <w:color w:val="000000"/>
+          <w:lang w:val="en-US"/>
+        </w:rPr>
+        <w:t xml:space="preserve"> – module will be installed in the </w:t>
+      </w:r>
+      <w:proofErr w:type="spellStart"/>
+      <w:r>
+        <w:rPr>
+          <w:rFonts w:ascii="Arial" w:eastAsia="Times New Roman" w:hAnsi="Arial" w:cs="Arial"/>
+          <w:color w:val="000000"/>
+          <w:lang w:val="en-US"/>
+        </w:rPr>
+        <w:t>node_modules</w:t>
+      </w:r>
+      <w:proofErr w:type="spellEnd"/>
+      <w:r>
+        <w:rPr>
+          <w:rFonts w:ascii="Arial" w:eastAsia="Times New Roman" w:hAnsi="Arial" w:cs="Arial"/>
+          <w:color w:val="000000"/>
+          <w:lang w:val="en-US"/>
+        </w:rPr>
+        <w:t xml:space="preserve"> folder</w:t>
+      </w:r>
+    </w:p>
+    <w:p>
+      <w:pPr>
+        <w:spacing w:after="0" w:line="240" w:lineRule="auto"/>
+        <w:rPr>
+          <w:rFonts w:ascii="Times New Roman" w:eastAsia="Times New Roman" w:hAnsi="Times New Roman" w:cs="Times New Roman"/>
+          <w:sz w:val="24"/>
+          <w:szCs w:val="24"/>
+          <w:lang w:val="en-US"/>
+        </w:rPr>
+      </w:pPr>
+      <w:proofErr w:type="spellStart"/>
+      <w:proofErr w:type="gramStart"/>
+      <w:r>
+        <w:rPr>
+          <w:rFonts w:ascii="Courier New" w:eastAsia="Times New Roman" w:hAnsi="Courier New" w:cs="Courier New"/>
+          <w:color w:val="000000"/>
+          <w:lang w:val="en-US"/>
+        </w:rPr>
+        <w:t>npm</w:t>
+      </w:r>
+      <w:proofErr w:type="spellEnd"/>
+      <w:proofErr w:type="gramEnd"/>
+      <w:r>
+        <w:rPr>
+          <w:rFonts w:ascii="Courier New" w:eastAsia="Times New Roman" w:hAnsi="Courier New" w:cs="Courier New"/>
+          <w:color w:val="000000"/>
+          <w:lang w:val="en-US"/>
+        </w:rPr>
+        <w:t xml:space="preserve"> install </w:t>
+      </w:r>
+      <w:proofErr w:type="spellStart"/>
+      <w:r>
+        <w:rPr>
+          <w:rFonts w:ascii="Courier New" w:eastAsia="Times New Roman" w:hAnsi="Courier New" w:cs="Courier New"/>
+          <w:color w:val="000000"/>
+          <w:lang w:val="en-US"/>
+        </w:rPr>
+        <w:t>moduleName</w:t>
+      </w:r>
+      <w:proofErr w:type="spellEnd"/>
+      <w:r>
+        <w:rPr>
+          <w:rFonts w:ascii="Courier New" w:eastAsia="Times New Roman" w:hAnsi="Courier New" w:cs="Courier New"/>
+          <w:color w:val="000000"/>
+          <w:lang w:val="en-US"/>
+        </w:rPr>
+        <w:t xml:space="preserve"> -g</w:t>
+      </w:r>
+      <w:r>
+        <w:rPr>
+          <w:rFonts w:ascii="Arial" w:eastAsia="Times New Roman" w:hAnsi="Arial" w:cs="Arial"/>
+          <w:color w:val="000000"/>
+          <w:lang w:val="en-US"/>
+        </w:rPr>
+        <w:t xml:space="preserve"> – module will be installed globally, in your system so you can access it not only in that location/ directory</w:t>
+      </w:r>
+    </w:p>
+    <w:p>
+      <w:pPr>
+        <w:spacing w:after="0" w:line="240" w:lineRule="auto"/>
+        <w:rPr>
+          <w:rFonts w:ascii="Times New Roman" w:eastAsia="Times New Roman" w:hAnsi="Times New Roman" w:cs="Times New Roman"/>
+          <w:sz w:val="24"/>
+          <w:szCs w:val="24"/>
+          <w:lang w:val="en-US"/>
+        </w:rPr>
+      </w:pPr>
+      <w:proofErr w:type="spellStart"/>
+      <w:proofErr w:type="gramStart"/>
+      <w:r>
+        <w:rPr>
+          <w:rFonts w:ascii="Courier New" w:eastAsia="Times New Roman" w:hAnsi="Courier New" w:cs="Courier New"/>
+          <w:color w:val="000000"/>
+          <w:lang w:val="en-US"/>
+        </w:rPr>
+        <w:t>npm</w:t>
+      </w:r>
+      <w:proofErr w:type="spellEnd"/>
+      <w:proofErr w:type="gramEnd"/>
+      <w:r>
+        <w:rPr>
+          <w:rFonts w:ascii="Courier New" w:eastAsia="Times New Roman" w:hAnsi="Courier New" w:cs="Courier New"/>
+          <w:color w:val="000000"/>
+          <w:lang w:val="en-US"/>
+        </w:rPr>
+        <w:t xml:space="preserve"> install </w:t>
+      </w:r>
+      <w:proofErr w:type="spellStart"/>
+      <w:r>
+        <w:rPr>
+          <w:rFonts w:ascii="Courier New" w:eastAsia="Times New Roman" w:hAnsi="Courier New" w:cs="Courier New"/>
+          <w:color w:val="000000"/>
+          <w:lang w:val="en-US"/>
+        </w:rPr>
+        <w:t>moduleName</w:t>
+      </w:r>
+      <w:proofErr w:type="spellEnd"/>
+      <w:r>
+        <w:rPr>
+          <w:rFonts w:ascii="Courier New" w:eastAsia="Times New Roman" w:hAnsi="Courier New" w:cs="Courier New"/>
+          <w:color w:val="000000"/>
+          <w:lang w:val="en-US"/>
+        </w:rPr>
+        <w:t xml:space="preserve"> --save</w:t>
+      </w:r>
+      <w:r>
+        <w:rPr>
+          <w:rFonts w:ascii="Arial" w:eastAsia="Times New Roman" w:hAnsi="Arial" w:cs="Arial"/>
+          <w:color w:val="000000"/>
+          <w:lang w:val="en-US"/>
+        </w:rPr>
+        <w:t xml:space="preserve"> – module will be installed, and it will be written as a dependency in the </w:t>
+      </w:r>
+      <w:proofErr w:type="spellStart"/>
+      <w:r>
+        <w:rPr>
+          <w:rFonts w:ascii="Arial" w:eastAsia="Times New Roman" w:hAnsi="Arial" w:cs="Arial"/>
+          <w:color w:val="000000"/>
+          <w:lang w:val="en-US"/>
+        </w:rPr>
+        <w:t>package.json</w:t>
+      </w:r>
+      <w:proofErr w:type="spellEnd"/>
+      <w:r>
+        <w:rPr>
+          <w:rFonts w:ascii="Arial" w:eastAsia="Times New Roman" w:hAnsi="Arial" w:cs="Arial"/>
+          <w:color w:val="000000"/>
+          <w:lang w:val="en-US"/>
+        </w:rPr>
+        <w:t xml:space="preserve"> file.</w:t>
+      </w:r>
+    </w:p>
+    <w:p>
+      <w:pPr>
+        <w:spacing w:after="0" w:line="240" w:lineRule="auto"/>
+        <w:rPr>
+          <w:rFonts w:ascii="Times New Roman" w:eastAsia="Times New Roman" w:hAnsi="Times New Roman" w:cs="Times New Roman"/>
+          <w:sz w:val="24"/>
+          <w:szCs w:val="24"/>
+          <w:lang w:val="en-US"/>
+        </w:rPr>
+      </w:pPr>
+      <w:r>
+        <w:rPr>
+          <w:rFonts w:ascii="Arial" w:eastAsia="Times New Roman" w:hAnsi="Arial" w:cs="Arial"/>
+          <w:color w:val="000000"/>
+          <w:lang w:val="en-US"/>
+        </w:rPr>
+        <w:t>Popular modules</w:t>
+      </w:r>
+    </w:p>
+    <w:p>
+      <w:pPr>
         <w:numPr>
           <w:ilvl w:val="0"/>
-          <w:numId w:val="6"/>
+          <w:numId w:val="8"/>
         </w:numPr>
-        <w:rPr>
-          <w:szCs w:val="32"/>
-        </w:rPr>
-      </w:pPr>
-      <w:r>
-        <w:rPr>
-          <w:szCs w:val="32"/>
-        </w:rPr>
-        <w:t>Pug – Template engine inspired by HAML</w:t>
+        <w:spacing w:after="0" w:line="240" w:lineRule="auto"/>
+        <w:textAlignment w:val="baseline"/>
+        <w:rPr>
+          <w:rFonts w:ascii="Arial" w:eastAsia="Times New Roman" w:hAnsi="Arial" w:cs="Arial"/>
+          <w:color w:val="000000"/>
+          <w:lang w:val="en-US"/>
+        </w:rPr>
+      </w:pPr>
+      <w:r>
+        <w:rPr>
+          <w:rFonts w:ascii="Arial" w:eastAsia="Times New Roman" w:hAnsi="Arial" w:cs="Arial"/>
+          <w:color w:val="000000"/>
+          <w:lang w:val="en-US"/>
+        </w:rPr>
+        <w:t>Express – Web development framework</w:t>
       </w:r>
     </w:p>
     <w:p>
       <w:pPr>
-        <w:pStyle w:val="ListParagraph"/>
         <w:numPr>
           <w:ilvl w:val="0"/>
-          <w:numId w:val="6"/>
+          <w:numId w:val="8"/>
         </w:numPr>
-        <w:rPr>
-          <w:szCs w:val="32"/>
-        </w:rPr>
-      </w:pPr>
-      <w:r>
-        <w:rPr>
-          <w:szCs w:val="32"/>
-        </w:rPr>
-        <w:t>Mongo/ Mongoose – Wrappers to interact with MongoDB</w:t>
+        <w:spacing w:after="0" w:line="240" w:lineRule="auto"/>
+        <w:textAlignment w:val="baseline"/>
+        <w:rPr>
+          <w:rFonts w:ascii="Arial" w:eastAsia="Times New Roman" w:hAnsi="Arial" w:cs="Arial"/>
+          <w:color w:val="000000"/>
+          <w:lang w:val="en-US"/>
+        </w:rPr>
+      </w:pPr>
+      <w:r>
+        <w:rPr>
+          <w:rFonts w:ascii="Arial" w:eastAsia="Times New Roman" w:hAnsi="Arial" w:cs="Arial"/>
+          <w:color w:val="000000"/>
+          <w:lang w:val="en-US"/>
+        </w:rPr>
+        <w:t>Connect – Extensible HTTP server framework, the baseline for express</w:t>
       </w:r>
     </w:p>
     <w:p>
       <w:pPr>
-        <w:rPr>
-          <w:szCs w:val="32"/>
-        </w:rPr>
-      </w:pPr>
+        <w:numPr>
+          <w:ilvl w:val="0"/>
+          <w:numId w:val="8"/>
+        </w:numPr>
+        <w:spacing w:after="0" w:line="240" w:lineRule="auto"/>
+        <w:textAlignment w:val="baseline"/>
+        <w:rPr>
+          <w:rFonts w:ascii="Arial" w:eastAsia="Times New Roman" w:hAnsi="Arial" w:cs="Arial"/>
+          <w:color w:val="000000"/>
+          <w:lang w:val="en-US"/>
+        </w:rPr>
+      </w:pPr>
+      <w:r>
+        <w:rPr>
+          <w:rFonts w:ascii="Arial" w:eastAsia="Times New Roman" w:hAnsi="Arial" w:cs="Arial"/>
+          <w:color w:val="000000"/>
+          <w:lang w:val="en-US"/>
+        </w:rPr>
+        <w:t xml:space="preserve">Socket.io – Server-side component for </w:t>
+      </w:r>
+      <w:proofErr w:type="spellStart"/>
+      <w:r>
+        <w:rPr>
+          <w:rFonts w:ascii="Arial" w:eastAsia="Times New Roman" w:hAnsi="Arial" w:cs="Arial"/>
+          <w:color w:val="000000"/>
+          <w:lang w:val="en-US"/>
+        </w:rPr>
+        <w:t>websockets</w:t>
+      </w:r>
+      <w:proofErr w:type="spellEnd"/>
     </w:p>
     <w:p>
       <w:pPr>
-        <w:rPr>
-          <w:szCs w:val="32"/>
-        </w:rPr>
-      </w:pPr>
-      <w:proofErr w:type="spellStart"/>
-      <w:proofErr w:type="gramStart"/>
-      <w:r>
-        <w:rPr>
-          <w:szCs w:val="32"/>
-        </w:rPr>
-        <w:t>package.json</w:t>
-      </w:r>
-      <w:proofErr w:type="spellEnd"/>
-      <w:proofErr w:type="gramEnd"/>
-      <w:r>
-        <w:rPr>
-          <w:szCs w:val="32"/>
-        </w:rPr>
-        <w:t xml:space="preserve"> File [ </w:t>
-      </w:r>
-      <w:proofErr w:type="spellStart"/>
-      <w:r>
-        <w:rPr>
-          <w:szCs w:val="32"/>
-        </w:rPr>
-        <w:t>npm</w:t>
-      </w:r>
-      <w:proofErr w:type="spellEnd"/>
-      <w:r>
-        <w:rPr>
-          <w:szCs w:val="32"/>
-        </w:rPr>
-        <w:t xml:space="preserve"> </w:t>
-      </w:r>
-      <w:proofErr w:type="spellStart"/>
-      <w:r>
-        <w:rPr>
-          <w:szCs w:val="32"/>
-        </w:rPr>
-        <w:t>init</w:t>
-      </w:r>
-      <w:proofErr w:type="spellEnd"/>
-      <w:r>
-        <w:rPr>
-          <w:szCs w:val="32"/>
-        </w:rPr>
-        <w:t xml:space="preserve"> ]</w:t>
+        <w:numPr>
+          <w:ilvl w:val="0"/>
+          <w:numId w:val="8"/>
+        </w:numPr>
+        <w:spacing w:after="0" w:line="240" w:lineRule="auto"/>
+        <w:textAlignment w:val="baseline"/>
+        <w:rPr>
+          <w:rFonts w:ascii="Arial" w:eastAsia="Times New Roman" w:hAnsi="Arial" w:cs="Arial"/>
+          <w:color w:val="000000"/>
+          <w:lang w:val="en-US"/>
+        </w:rPr>
+      </w:pPr>
+      <w:r>
+        <w:rPr>
+          <w:rFonts w:ascii="Arial" w:eastAsia="Times New Roman" w:hAnsi="Arial" w:cs="Arial"/>
+          <w:color w:val="000000"/>
+          <w:lang w:val="en-US"/>
+        </w:rPr>
+        <w:t>Pug – Template engine inspired by HAML</w:t>
       </w:r>
     </w:p>
     <w:p>
       <w:pPr>
-        <w:pStyle w:val="ListParagraph"/>
         <w:numPr>
           <w:ilvl w:val="0"/>
-          <w:numId w:val="7"/>
+          <w:numId w:val="8"/>
         </w:numPr>
-        <w:rPr>
-          <w:szCs w:val="32"/>
-        </w:rPr>
-      </w:pPr>
-      <w:r>
-        <w:rPr>
-          <w:szCs w:val="32"/>
-        </w:rPr>
-        <w:t>Goes in the root of your package/ application</w:t>
+        <w:spacing w:after="0" w:line="240" w:lineRule="auto"/>
+        <w:textAlignment w:val="baseline"/>
+        <w:rPr>
+          <w:rFonts w:ascii="Arial" w:eastAsia="Times New Roman" w:hAnsi="Arial" w:cs="Arial"/>
+          <w:color w:val="000000"/>
+          <w:lang w:val="en-US"/>
+        </w:rPr>
+      </w:pPr>
+      <w:r>
+        <w:rPr>
+          <w:rFonts w:ascii="Arial" w:eastAsia="Times New Roman" w:hAnsi="Arial" w:cs="Arial"/>
+          <w:color w:val="000000"/>
+          <w:lang w:val="en-US"/>
+        </w:rPr>
+        <w:t>Mongo/Mongoose – Wrappers to interact with MongoDB</w:t>
       </w:r>
     </w:p>
     <w:p>
       <w:pPr>
-        <w:pStyle w:val="ListParagraph"/>
-        <w:numPr>
-          <w:ilvl w:val="0"/>
-          <w:numId w:val="7"/>
-        </w:numPr>
-        <w:rPr>
-          <w:szCs w:val="32"/>
-        </w:rPr>
-      </w:pPr>
-      <w:r>
-        <w:rPr>
-          <w:szCs w:val="32"/>
-        </w:rPr>
-        <w:t xml:space="preserve">Tells </w:t>
-      </w:r>
-      <w:proofErr w:type="spellStart"/>
-      <w:r>
-        <w:rPr>
-          <w:szCs w:val="32"/>
-        </w:rPr>
-        <w:t>npm</w:t>
-      </w:r>
-      <w:proofErr w:type="spellEnd"/>
-      <w:r>
-        <w:rPr>
-          <w:szCs w:val="32"/>
-        </w:rPr>
-        <w:t xml:space="preserve"> how your package is structured and what to do to install it</w:t>
+        <w:spacing w:after="0" w:line="240" w:lineRule="auto"/>
+        <w:rPr>
+          <w:rFonts w:ascii="Times New Roman" w:eastAsia="Times New Roman" w:hAnsi="Times New Roman" w:cs="Times New Roman"/>
+          <w:sz w:val="24"/>
+          <w:szCs w:val="24"/>
+          <w:lang w:val="en-US"/>
+        </w:rPr>
+      </w:pPr>
+      <w:r>
+        <w:rPr>
+          <w:rFonts w:ascii="Arial" w:eastAsia="Times New Roman" w:hAnsi="Arial" w:cs="Arial"/>
+          <w:color w:val="000000"/>
+          <w:lang w:val="en-US"/>
+        </w:rPr>
+        <w:t xml:space="preserve"> </w:t>
       </w:r>
     </w:p>
     <w:p>
       <w:pPr>
-        <w:pStyle w:val="ListParagraph"/>
-        <w:numPr>
-          <w:ilvl w:val="0"/>
-          <w:numId w:val="7"/>
-        </w:numPr>
-        <w:rPr>
-          <w:szCs w:val="32"/>
-        </w:rPr>
-      </w:pPr>
-      <w:r>
-        <w:rPr>
-          <w:szCs w:val="32"/>
-        </w:rPr>
-        <w:t>It holds things like the name of your application. version, main (entry point to the app, file), author, license, dependencies</w:t>
+        <w:spacing w:after="0" w:line="240" w:lineRule="auto"/>
+        <w:rPr>
+          <w:rFonts w:ascii="Times New Roman" w:eastAsia="Times New Roman" w:hAnsi="Times New Roman" w:cs="Times New Roman"/>
+          <w:sz w:val="24"/>
+          <w:szCs w:val="24"/>
+          <w:lang w:val="en-US"/>
+        </w:rPr>
+      </w:pPr>
+      <w:r>
+        <w:rPr>
+          <w:rFonts w:ascii="Arial" w:eastAsia="Times New Roman" w:hAnsi="Arial" w:cs="Arial"/>
+          <w:color w:val="000000"/>
+          <w:lang w:val="en-US"/>
+        </w:rPr>
+        <w:t>How to run a node.js server:</w:t>
       </w:r>
     </w:p>
     <w:p>
-      <w:pPr>
-        <w:pStyle w:val="ListParagraph"/>
-        <w:rPr>
-          <w:szCs w:val="32"/>
-        </w:rPr>
-      </w:pPr>
-    </w:p>
-    <w:p>
-      <w:pPr>
-        <w:pStyle w:val="ListParagraph"/>
-        <w:ind w:left="1440"/>
-        <w:rPr>
-          <w:szCs w:val="32"/>
-        </w:rPr>
-      </w:pPr>
-    </w:p>
-    <w:p>
-      <w:pPr>
-        <w:rPr>
-          <w:szCs w:val="32"/>
-        </w:rPr>
-      </w:pPr>
-    </w:p>
-    <w:p>
-      <w:pPr>
-        <w:rPr>
-          <w:szCs w:val="32"/>
-        </w:rPr>
-      </w:pPr>
+      <w:proofErr w:type="gramStart"/>
+      <w:r>
+        <w:rPr>
+          <w:rFonts w:ascii="Arial" w:eastAsia="Times New Roman" w:hAnsi="Arial" w:cs="Arial"/>
+          <w:color w:val="000000"/>
+          <w:lang w:val="en-US"/>
+        </w:rPr>
+        <w:t>run</w:t>
+      </w:r>
+      <w:proofErr w:type="gramEnd"/>
+      <w:r>
+        <w:rPr>
+          <w:rFonts w:ascii="Arial" w:eastAsia="Times New Roman" w:hAnsi="Arial" w:cs="Arial"/>
+          <w:color w:val="000000"/>
+          <w:lang w:val="en-US"/>
+        </w:rPr>
+        <w:t xml:space="preserve"> the main .</w:t>
+      </w:r>
+      <w:proofErr w:type="spellStart"/>
+      <w:r>
+        <w:rPr>
+          <w:rFonts w:ascii="Arial" w:eastAsia="Times New Roman" w:hAnsi="Arial" w:cs="Arial"/>
+          <w:color w:val="000000"/>
+          <w:lang w:val="en-US"/>
+        </w:rPr>
+        <w:t>js</w:t>
+      </w:r>
+      <w:proofErr w:type="spellEnd"/>
+      <w:r>
+        <w:rPr>
+          <w:rFonts w:ascii="Arial" w:eastAsia="Times New Roman" w:hAnsi="Arial" w:cs="Arial"/>
+          <w:color w:val="000000"/>
+          <w:lang w:val="en-US"/>
+        </w:rPr>
+        <w:t xml:space="preserve"> file from the command line. If the entry point to the app is index.js, for example, run</w:t>
+      </w:r>
+      <w:r>
+        <w:rPr>
+          <w:rFonts w:ascii="Courier New" w:eastAsia="Times New Roman" w:hAnsi="Courier New" w:cs="Courier New"/>
+          <w:color w:val="000000"/>
+          <w:lang w:val="en-US"/>
+        </w:rPr>
+        <w:t xml:space="preserve"> node index.js</w:t>
+      </w:r>
     </w:p>
     <w:sectPr>
       <w:pgSz w:w="12240" w:h="15840"/>
@@ -1113,6 +1327,119 @@
     </w:lvl>
   </w:abstractNum>
   <w:abstractNum w:abstractNumId="4" w15:restartNumberingAfterBreak="0">
+    <w:nsid w:val="53522D4A"/>
+    <w:multiLevelType w:val="multilevel"/>
+    <w:tmpl w:val="7D129256"/>
+    <w:lvl w:ilvl="0">
+      <w:start w:val="1"/>
+      <w:numFmt w:val="decimal"/>
+      <w:lvlText w:val="%1."/>
+      <w:lvlJc w:val="left"/>
+      <w:pPr>
+        <w:tabs>
+          <w:tab w:val="num" w:pos="720"/>
+        </w:tabs>
+        <w:ind w:left="720" w:hanging="360"/>
+      </w:pPr>
+    </w:lvl>
+    <w:lvl w:ilvl="1" w:tentative="1">
+      <w:start w:val="1"/>
+      <w:numFmt w:val="decimal"/>
+      <w:lvlText w:val="%2."/>
+      <w:lvlJc w:val="left"/>
+      <w:pPr>
+        <w:tabs>
+          <w:tab w:val="num" w:pos="1440"/>
+        </w:tabs>
+        <w:ind w:left="1440" w:hanging="360"/>
+      </w:pPr>
+    </w:lvl>
+    <w:lvl w:ilvl="2" w:tentative="1">
+      <w:start w:val="1"/>
+      <w:numFmt w:val="decimal"/>
+      <w:lvlText w:val="%3."/>
+      <w:lvlJc w:val="left"/>
+      <w:pPr>
+        <w:tabs>
+          <w:tab w:val="num" w:pos="2160"/>
+        </w:tabs>
+        <w:ind w:left="2160" w:hanging="360"/>
+      </w:pPr>
+    </w:lvl>
+    <w:lvl w:ilvl="3" w:tentative="1">
+      <w:start w:val="1"/>
+      <w:numFmt w:val="decimal"/>
+      <w:lvlText w:val="%4."/>
+      <w:lvlJc w:val="left"/>
+      <w:pPr>
+        <w:tabs>
+          <w:tab w:val="num" w:pos="2880"/>
+        </w:tabs>
+        <w:ind w:left="2880" w:hanging="360"/>
+      </w:pPr>
+    </w:lvl>
+    <w:lvl w:ilvl="4" w:tentative="1">
+      <w:start w:val="1"/>
+      <w:numFmt w:val="decimal"/>
+      <w:lvlText w:val="%5."/>
+      <w:lvlJc w:val="left"/>
+      <w:pPr>
+        <w:tabs>
+          <w:tab w:val="num" w:pos="3600"/>
+        </w:tabs>
+        <w:ind w:left="3600" w:hanging="360"/>
+      </w:pPr>
+    </w:lvl>
+    <w:lvl w:ilvl="5" w:tentative="1">
+      <w:start w:val="1"/>
+      <w:numFmt w:val="decimal"/>
+      <w:lvlText w:val="%6."/>
+      <w:lvlJc w:val="left"/>
+      <w:pPr>
+        <w:tabs>
+          <w:tab w:val="num" w:pos="4320"/>
+        </w:tabs>
+        <w:ind w:left="4320" w:hanging="360"/>
+      </w:pPr>
+    </w:lvl>
+    <w:lvl w:ilvl="6" w:tentative="1">
+      <w:start w:val="1"/>
+      <w:numFmt w:val="decimal"/>
+      <w:lvlText w:val="%7."/>
+      <w:lvlJc w:val="left"/>
+      <w:pPr>
+        <w:tabs>
+          <w:tab w:val="num" w:pos="5040"/>
+        </w:tabs>
+        <w:ind w:left="5040" w:hanging="360"/>
+      </w:pPr>
+    </w:lvl>
+    <w:lvl w:ilvl="7" w:tentative="1">
+      <w:start w:val="1"/>
+      <w:numFmt w:val="decimal"/>
+      <w:lvlText w:val="%8."/>
+      <w:lvlJc w:val="left"/>
+      <w:pPr>
+        <w:tabs>
+          <w:tab w:val="num" w:pos="5760"/>
+        </w:tabs>
+        <w:ind w:left="5760" w:hanging="360"/>
+      </w:pPr>
+    </w:lvl>
+    <w:lvl w:ilvl="8" w:tentative="1">
+      <w:start w:val="1"/>
+      <w:numFmt w:val="decimal"/>
+      <w:lvlText w:val="%9."/>
+      <w:lvlJc w:val="left"/>
+      <w:pPr>
+        <w:tabs>
+          <w:tab w:val="num" w:pos="6480"/>
+        </w:tabs>
+        <w:ind w:left="6480" w:hanging="360"/>
+      </w:pPr>
+    </w:lvl>
+  </w:abstractNum>
+  <w:abstractNum w:abstractNumId="5" w15:restartNumberingAfterBreak="0">
     <w:nsid w:val="5C3B7CD7"/>
     <w:multiLevelType w:val="hybridMultilevel"/>
     <w:tmpl w:val="6E927958"/>
@@ -1201,7 +1528,7 @@
       </w:pPr>
     </w:lvl>
   </w:abstractNum>
-  <w:abstractNum w:abstractNumId="5" w15:restartNumberingAfterBreak="0">
+  <w:abstractNum w:abstractNumId="6" w15:restartNumberingAfterBreak="0">
     <w:nsid w:val="5F592A2A"/>
     <w:multiLevelType w:val="multilevel"/>
     <w:tmpl w:val="6EE83792"/>
@@ -1350,7 +1677,7 @@
       </w:rPr>
     </w:lvl>
   </w:abstractNum>
-  <w:abstractNum w:abstractNumId="6" w15:restartNumberingAfterBreak="0">
+  <w:abstractNum w:abstractNumId="7" w15:restartNumberingAfterBreak="0">
     <w:nsid w:val="708C0A46"/>
     <w:multiLevelType w:val="hybridMultilevel"/>
     <w:tmpl w:val="7BA01842"/>
@@ -1470,19 +1797,22 @@
     <w:abstractNumId w:val="1"/>
   </w:num>
   <w:num w:numId="3">
-    <w:abstractNumId w:val="5"/>
+    <w:abstractNumId w:val="6"/>
   </w:num>
   <w:num w:numId="4">
     <w:abstractNumId w:val="2"/>
   </w:num>
   <w:num w:numId="5">
-    <w:abstractNumId w:val="4"/>
+    <w:abstractNumId w:val="5"/>
   </w:num>
   <w:num w:numId="6">
     <w:abstractNumId w:val="0"/>
   </w:num>
   <w:num w:numId="7">
-    <w:abstractNumId w:val="6"/>
+    <w:abstractNumId w:val="7"/>
+  </w:num>
+  <w:num w:numId="8">
+    <w:abstractNumId w:val="4"/>
   </w:num>
 </w:numbering>
 </file>
@@ -1971,6 +2301,11 @@
       <w:contextualSpacing/>
     </w:pPr>
   </w:style>
+  <w:style w:type="character" w:customStyle="1" w:styleId="apple-tab-span">
+    <w:name w:val="apple-tab-span"/>
+    <w:basedOn w:val="DefaultParagraphFont"/>
+    <w:rsid w:val="001C10B5"/>
+  </w:style>
 </w:styles>
 </file>
 

</xml_diff>